<commit_message>
began implementation of RM into ursina
</commit_message>
<xml_diff>
--- a/Paperwork/Log Check 2/essay.docx
+++ b/Paperwork/Log Check 2/essay.docx
@@ -55,7 +55,19 @@
         <w:rPr>
           <w:rFonts w:asciiTheme="majorHAnsi" w:hAnsiTheme="majorHAnsi" w:cstheme="majorHAnsi"/>
         </w:rPr>
-        <w:t>12 December 2021</w:t>
+        <w:t>25</w:t>
+      </w:r>
+      <w:r>
+        <w:rPr>
+          <w:rFonts w:asciiTheme="majorHAnsi" w:hAnsiTheme="majorHAnsi" w:cstheme="majorHAnsi"/>
+        </w:rPr>
+        <w:t xml:space="preserve"> </w:t>
+      </w:r>
+      <w:r>
+        <w:rPr>
+          <w:rFonts w:asciiTheme="majorHAnsi" w:hAnsiTheme="majorHAnsi" w:cstheme="majorHAnsi"/>
+        </w:rPr>
+        <w:t>February 2022</w:t>
       </w:r>
     </w:p>
     <w:p>
@@ -69,11 +81,18 @@
         <w:rPr>
           <w:rFonts w:cstheme="majorHAnsi"/>
         </w:rPr>
-        <w:t>Log Check #1</w:t>
+        <w:t xml:space="preserve">Log Check </w:t>
+      </w:r>
+      <w:r>
+        <w:rPr>
+          <w:rFonts w:cstheme="majorHAnsi"/>
+        </w:rPr>
+        <w:t>#2</w:t>
       </w:r>
     </w:p>
     <w:p>
       <w:pPr>
+        <w:ind w:firstLine="0"/>
         <w:rPr>
           <w:rFonts w:asciiTheme="majorHAnsi" w:hAnsiTheme="majorHAnsi" w:cstheme="majorHAnsi"/>
         </w:rPr>
@@ -82,23 +101,25 @@
         <w:rPr>
           <w:rFonts w:asciiTheme="majorHAnsi" w:hAnsiTheme="majorHAnsi" w:cstheme="majorHAnsi"/>
         </w:rPr>
-        <w:t xml:space="preserve">There was a variety of tasks committed for this log check period. Most were either set up tasks or learning tasks. I feel I am currently on a good pace, with the expectation of a rough prototype for the next log check. I am </w:t>
+        <w:tab/>
+        <w:t xml:space="preserve">For this Log Check, while I did put in a couple of hours less, I remained focused on my goal. This time around I focused on the brunt of render scripts. </w:t>
       </w:r>
       <w:r>
         <w:rPr>
           <w:rFonts w:asciiTheme="majorHAnsi" w:hAnsiTheme="majorHAnsi" w:cstheme="majorHAnsi"/>
         </w:rPr>
-        <w:t>proud</w:t>
+        <w:t>The actual progress may seem considerably l</w:t>
       </w:r>
       <w:r>
         <w:rPr>
           <w:rFonts w:asciiTheme="majorHAnsi" w:hAnsiTheme="majorHAnsi" w:cstheme="majorHAnsi"/>
         </w:rPr>
-        <w:t xml:space="preserve"> of what I have been able to accomplish this far. </w:t>
+        <w:t>esser than the previous log check, this time I did a lot more learning than doing. I spent much of this log check on understanding, not just reading, the theory behind raymarching.</w:t>
       </w:r>
     </w:p>
     <w:p>
       <w:pPr>
+        <w:ind w:firstLine="0"/>
         <w:rPr>
           <w:rFonts w:asciiTheme="majorHAnsi" w:hAnsiTheme="majorHAnsi" w:cstheme="majorHAnsi"/>
         </w:rPr>
@@ -107,59 +128,43 @@
         <w:rPr>
           <w:rFonts w:asciiTheme="majorHAnsi" w:hAnsiTheme="majorHAnsi" w:cstheme="majorHAnsi"/>
         </w:rPr>
-        <w:t xml:space="preserve">First, I </w:t>
+        <w:tab/>
+        <w:t xml:space="preserve">The first major issue I hit was the site I was learning from. I have been using the website </w:t>
       </w:r>
       <w:r>
         <w:rPr>
           <w:rFonts w:asciiTheme="majorHAnsi" w:hAnsiTheme="majorHAnsi" w:cstheme="majorHAnsi"/>
         </w:rPr>
-        <w:t>knew I wanted to use GitHub to hold and distribute my project. I had learned about this site after years of programming and video games. GitHub is a site that host “repositories”, or a project, often relating to programming. To upload, edit, or do anything at all to said files, one must use a</w:t>
+        <w:t>inspirnathan.com</w:t>
       </w:r>
       <w:r>
         <w:rPr>
           <w:rFonts w:asciiTheme="majorHAnsi" w:hAnsiTheme="majorHAnsi" w:cstheme="majorHAnsi"/>
         </w:rPr>
-        <w:t>n</w:t>
+        <w:t xml:space="preserve">, which is a blog </w:t>
       </w:r>
       <w:r>
         <w:rPr>
           <w:rFonts w:asciiTheme="majorHAnsi" w:hAnsiTheme="majorHAnsi" w:cstheme="majorHAnsi"/>
         </w:rPr>
-        <w:t xml:space="preserve"> API called “Git”, which is not unique to GitHub. To actually edit files, on must “clone” the files already in the repository, or repo for short, to his computer. Then one can edit the local versions of those files. Once those edits are made, one must “stage” a “commit”</w:t>
+        <w:t>run</w:t>
       </w:r>
       <w:r>
         <w:rPr>
           <w:rFonts w:asciiTheme="majorHAnsi" w:hAnsiTheme="majorHAnsi" w:cstheme="majorHAnsi"/>
         </w:rPr>
-        <w:t xml:space="preserve">. </w:t>
+        <w:t xml:space="preserve"> by an independent developer on a variety of topics. The issue arose when the site became no longer accessible. I initially panicked, as this is the best tool I have been able to find for learning glsl to date. To adjust to this, I at first tried some other sites or tutorials, but none were anywhere near the grade of </w:t>
       </w:r>
       <w:r>
         <w:rPr>
           <w:rFonts w:asciiTheme="majorHAnsi" w:hAnsiTheme="majorHAnsi" w:cstheme="majorHAnsi"/>
         </w:rPr>
-        <w:t xml:space="preserve"> </w:t>
-      </w:r>
-      <w:r>
-        <w:rPr>
-          <w:rFonts w:asciiTheme="majorHAnsi" w:hAnsiTheme="majorHAnsi" w:cstheme="majorHAnsi"/>
-        </w:rPr>
-        <w:t>A commit is simply a group of changes, whether they be edits, deletes, or creations. Staging means simply collecting these changes into a commit. Once a commit is staged</w:t>
-      </w:r>
-      <w:r>
-        <w:rPr>
-          <w:rFonts w:asciiTheme="majorHAnsi" w:hAnsiTheme="majorHAnsi" w:cstheme="majorHAnsi"/>
-        </w:rPr>
-        <w:t xml:space="preserve">, you can then </w:t>
-      </w:r>
-      <w:r>
-        <w:rPr>
-          <w:rFonts w:asciiTheme="majorHAnsi" w:hAnsiTheme="majorHAnsi" w:cstheme="majorHAnsi"/>
-        </w:rPr>
-        <w:t xml:space="preserve">you can push it, or put the changes in place on the main files. </w:t>
+        <w:t>the blog. Then, I remembered a website called archive.org, which is a site dedicated to archiving the internet, for this exact reason. I checked and the site did have backups of the blog, so now I just read the tutorials through archive.org.</w:t>
       </w:r>
     </w:p>
     <w:p>
       <w:pPr>
+        <w:ind w:firstLine="0"/>
         <w:rPr>
           <w:rFonts w:asciiTheme="majorHAnsi" w:hAnsiTheme="majorHAnsi" w:cstheme="majorHAnsi"/>
         </w:rPr>
@@ -168,17 +173,13 @@
         <w:rPr>
           <w:rFonts w:asciiTheme="majorHAnsi" w:hAnsiTheme="majorHAnsi" w:cstheme="majorHAnsi"/>
         </w:rPr>
-        <w:t xml:space="preserve">This process may appear to be more work than its worth, but it is better </w:t>
-      </w:r>
-      <w:r>
-        <w:rPr>
-          <w:rFonts w:asciiTheme="majorHAnsi" w:hAnsiTheme="majorHAnsi" w:cstheme="majorHAnsi"/>
-        </w:rPr>
-        <w:t>in the long run as it catalogs all changes ever made. It also allows me to post it online publicly to allow anyone else to use my code.</w:t>
+        <w:tab/>
+        <w:t>Another issue I hit was related to the programing language. I had to learn GLSL, which is a programming language that utilizes the graphics processor of the computer instead of the random-access memory, like python. Learning this language was slightly annoying as GLSL is closer to C-style language than I am used to. I followed the tutorial and gained enough of a grasp of the language and proper usage of it.</w:t>
       </w:r>
     </w:p>
     <w:p>
       <w:pPr>
+        <w:ind w:firstLine="0"/>
         <w:rPr>
           <w:rFonts w:asciiTheme="majorHAnsi" w:hAnsiTheme="majorHAnsi" w:cstheme="majorHAnsi"/>
         </w:rPr>
@@ -187,56 +188,27 @@
         <w:rPr>
           <w:rFonts w:asciiTheme="majorHAnsi" w:hAnsiTheme="majorHAnsi" w:cstheme="majorHAnsi"/>
         </w:rPr>
-        <w:t xml:space="preserve">I also learned the Ursina game engine. This is a </w:t>
+        <w:lastRenderedPageBreak/>
+        <w:tab/>
+        <w:t xml:space="preserve">The next two bumps I hit were in the code. The first of these was the matter of rendering skewed cubes, that is cubes that do not line up with the coordinate plane. Where the equation for an aligned cube is simply the equation for a sphere, split into x, y, and z, with the largest being used, a skewed cube could not use such </w:t>
       </w:r>
       <w:r>
         <w:rPr>
           <w:rFonts w:asciiTheme="majorHAnsi" w:hAnsiTheme="majorHAnsi" w:cstheme="majorHAnsi"/>
         </w:rPr>
-        <w:t>framework</w:t>
+        <w:t>streamlining</w:t>
       </w:r>
       <w:r>
         <w:rPr>
           <w:rFonts w:asciiTheme="majorHAnsi" w:hAnsiTheme="majorHAnsi" w:cstheme="majorHAnsi"/>
         </w:rPr>
-        <w:t xml:space="preserve"> for producing </w:t>
+        <w:t>.</w:t>
       </w:r>
       <w:r>
         <w:rPr>
           <w:rFonts w:asciiTheme="majorHAnsi" w:hAnsiTheme="majorHAnsi" w:cstheme="majorHAnsi"/>
         </w:rPr>
-        <w:t xml:space="preserve">games using python. It is akin to a code only Unity or Unreal Engine. By using the engine, I can focus on writing rendering code, the purpose of my project, without having to code a myriad of other </w:t>
-      </w:r>
-      <w:r>
-        <w:rPr>
-          <w:rFonts w:asciiTheme="majorHAnsi" w:hAnsiTheme="majorHAnsi" w:cstheme="majorHAnsi"/>
-        </w:rPr>
-        <w:lastRenderedPageBreak/>
-        <w:t xml:space="preserve">minor things to make work. I would need to write a world coordinate system, an object handler system, a camera system, a system to read </w:t>
-      </w:r>
-      <w:r>
-        <w:rPr>
-          <w:rFonts w:asciiTheme="majorHAnsi" w:hAnsiTheme="majorHAnsi" w:cstheme="majorHAnsi"/>
-        </w:rPr>
-        <w:t>GLSL</w:t>
-      </w:r>
-      <w:r>
-        <w:rPr>
-          <w:rFonts w:asciiTheme="majorHAnsi" w:hAnsiTheme="majorHAnsi" w:cstheme="majorHAnsi"/>
-        </w:rPr>
-        <w:t xml:space="preserve"> code (shader code) and interpret it, and finally a window system. </w:t>
-      </w:r>
-      <w:r>
-        <w:rPr>
-          <w:rFonts w:asciiTheme="majorHAnsi" w:hAnsiTheme="majorHAnsi" w:cstheme="majorHAnsi"/>
-        </w:rPr>
-        <w:t>All</w:t>
-      </w:r>
-      <w:r>
-        <w:rPr>
-          <w:rFonts w:asciiTheme="majorHAnsi" w:hAnsiTheme="majorHAnsi" w:cstheme="majorHAnsi"/>
-        </w:rPr>
-        <w:t xml:space="preserve"> these things are handled by Ursina. This way I do not need to waste my time on reinventing the mighty wheel.</w:t>
+        <w:t xml:space="preserve"> To remedy this solution, one could do some shenanigans involving a large amount of sine and cosine math, I realized that, for my application, it would not be necessary, as all cubes will be aligned. In the future, should I desire skewed cubes, I have most of the math completed, I would just need to implement it.</w:t>
       </w:r>
     </w:p>
     <w:p>
@@ -249,72 +221,29 @@
         <w:rPr>
           <w:rFonts w:asciiTheme="majorHAnsi" w:hAnsiTheme="majorHAnsi" w:cstheme="majorHAnsi"/>
         </w:rPr>
-        <w:t xml:space="preserve">One thing I did need to write was a system to procedurally </w:t>
+        <w:t xml:space="preserve">The other code-related issue that arose had to do with </w:t>
       </w:r>
       <w:r>
         <w:rPr>
           <w:rFonts w:asciiTheme="majorHAnsi" w:hAnsiTheme="majorHAnsi" w:cstheme="majorHAnsi"/>
         </w:rPr>
-        <w:t xml:space="preserve">create a mesh </w:t>
+        <w:t>the world generation. It is extremely inefficient to load a 16^3 block of cubes at once when one knows the player will not see them. The game will likely not even run on the computer</w:t>
       </w:r>
       <w:r>
         <w:rPr>
           <w:rFonts w:asciiTheme="majorHAnsi" w:hAnsiTheme="majorHAnsi" w:cstheme="majorHAnsi"/>
         </w:rPr>
-        <w:t>from</w:t>
+        <w:t xml:space="preserve">, as the computer would have to take the load of basically wasting computational power on thousands of cubes that will not be seen. That is 8 vertices, 12 edges, and 6 faces for each cube, each of which has several additional values that </w:t>
       </w:r>
       <w:r>
         <w:rPr>
           <w:rFonts w:asciiTheme="majorHAnsi" w:hAnsiTheme="majorHAnsi" w:cstheme="majorHAnsi"/>
         </w:rPr>
-        <w:t xml:space="preserve"> the list describing the location of where the blocks are. I needed this so I could efficiently make </w:t>
-      </w:r>
-      <w:r>
-        <w:rPr>
-          <w:rFonts w:asciiTheme="majorHAnsi" w:hAnsiTheme="majorHAnsi" w:cstheme="majorHAnsi"/>
-        </w:rPr>
-        <w:t>a mesh</w:t>
-      </w:r>
-      <w:r>
-        <w:rPr>
-          <w:rFonts w:asciiTheme="majorHAnsi" w:hAnsiTheme="majorHAnsi" w:cstheme="majorHAnsi"/>
-        </w:rPr>
-        <w:t xml:space="preserve"> of the world. While it does not </w:t>
-      </w:r>
-      <w:r>
-        <w:rPr>
-          <w:rFonts w:asciiTheme="majorHAnsi" w:hAnsiTheme="majorHAnsi" w:cstheme="majorHAnsi"/>
-        </w:rPr>
-        <w:t>make</w:t>
-      </w:r>
-      <w:r>
-        <w:rPr>
-          <w:rFonts w:asciiTheme="majorHAnsi" w:hAnsiTheme="majorHAnsi" w:cstheme="majorHAnsi"/>
-        </w:rPr>
-        <w:t xml:space="preserve"> much difference right now, down the line it could become be quite problematic when scaled up. To do this, I first generated all vertices that </w:t>
-      </w:r>
-      <w:r>
-        <w:rPr>
-          <w:rFonts w:asciiTheme="majorHAnsi" w:hAnsiTheme="majorHAnsi" w:cstheme="majorHAnsi"/>
-        </w:rPr>
-        <w:t>contact</w:t>
-      </w:r>
-      <w:r>
-        <w:rPr>
-          <w:rFonts w:asciiTheme="majorHAnsi" w:hAnsiTheme="majorHAnsi" w:cstheme="majorHAnsi"/>
-        </w:rPr>
-        <w:t xml:space="preserve"> each block. I then remove every vertex that </w:t>
-      </w:r>
-      <w:r>
-        <w:rPr>
-          <w:rFonts w:asciiTheme="majorHAnsi" w:hAnsiTheme="majorHAnsi" w:cstheme="majorHAnsi"/>
-        </w:rPr>
-        <w:t xml:space="preserve">is redundant or is inside blocks. I then create a list of all the vertices. Then finally I create a list of triangles using those triangles. </w:t>
+        <w:t xml:space="preserve">are stored in either the memory (RAM) or the graphics memory (VRAM). Most computers have very limited VRAM, as many do not have graphics cards, which are used to more efficiently calculate and store graphics tasks. Without these, these jobs are put on to the already strained RAM. While I could just run the program on my home computer, which is considerably stronger than the computer I use for school, the better solution is to optimize how the game world is loaded. </w:t>
       </w:r>
     </w:p>
     <w:p>
       <w:pPr>
-        <w:ind w:firstLine="0"/>
         <w:rPr>
           <w:rFonts w:asciiTheme="majorHAnsi" w:hAnsiTheme="majorHAnsi" w:cstheme="majorHAnsi"/>
         </w:rPr>
@@ -323,25 +252,11 @@
         <w:rPr>
           <w:rFonts w:asciiTheme="majorHAnsi" w:hAnsiTheme="majorHAnsi" w:cstheme="majorHAnsi"/>
         </w:rPr>
-        <w:tab/>
-        <w:t xml:space="preserve">The final thing I did was start on my documentation in the form of my “Holy Hand Docs”. Here I have been documenting different types of information from how python works, how </w:t>
-      </w:r>
-      <w:r>
-        <w:rPr>
-          <w:rFonts w:asciiTheme="majorHAnsi" w:hAnsiTheme="majorHAnsi" w:cstheme="majorHAnsi"/>
-        </w:rPr>
-        <w:t>U</w:t>
-      </w:r>
-      <w:r>
-        <w:rPr>
-          <w:rFonts w:asciiTheme="majorHAnsi" w:hAnsiTheme="majorHAnsi" w:cstheme="majorHAnsi"/>
-        </w:rPr>
-        <w:t>rsina works, and even how my program functions. This makes it much easier for others to understand my code should they need to.</w:t>
+        <w:t>To solve this problem, I generated meshes. Meshes are simply a combination of vertices, edges, and faces which, when combined, create a 3d model. I made a script that checks where blocks should be in the world and then makes/fixes an optimized mesh accordingly.</w:t>
       </w:r>
     </w:p>
     <w:p>
       <w:pPr>
-        <w:ind w:firstLine="0"/>
         <w:rPr>
           <w:rFonts w:asciiTheme="majorHAnsi" w:hAnsiTheme="majorHAnsi" w:cstheme="majorHAnsi"/>
         </w:rPr>
@@ -350,8 +265,14 @@
         <w:rPr>
           <w:rFonts w:asciiTheme="majorHAnsi" w:hAnsiTheme="majorHAnsi" w:cstheme="majorHAnsi"/>
         </w:rPr>
-        <w:tab/>
-        <w:t>During this next log check, I will be able to begin writing the actual shader script, as well as doing all the background math behind it. From there, it will be a matter of applying it in an efficient manner.</w:t>
+        <w:lastRenderedPageBreak/>
+        <w:t>While I hit several different problems in different fields in this log check, I believe I overcame them all in stride.</w:t>
+      </w:r>
+      <w:r>
+        <w:rPr>
+          <w:rFonts w:asciiTheme="majorHAnsi" w:hAnsiTheme="majorHAnsi" w:cstheme="majorHAnsi"/>
+        </w:rPr>
+        <w:t xml:space="preserve"> In the next log check, I will focus on implementing this renderer into the actual game space.</w:t>
       </w:r>
     </w:p>
     <w:p>
@@ -361,14 +282,6 @@
           <w:rFonts w:asciiTheme="majorHAnsi" w:hAnsiTheme="majorHAnsi" w:cstheme="majorHAnsi"/>
         </w:rPr>
       </w:pPr>
-    </w:p>
-    <w:p>
-      <w:pPr>
-        <w:ind w:firstLine="0"/>
-        <w:rPr>
-          <w:rFonts w:asciiTheme="majorHAnsi" w:hAnsiTheme="majorHAnsi" w:cstheme="majorHAnsi"/>
-        </w:rPr>
-      </w:pPr>
       <w:r>
         <w:rPr>
           <w:rFonts w:asciiTheme="majorHAnsi" w:hAnsiTheme="majorHAnsi" w:cstheme="majorHAnsi"/>
@@ -379,7 +292,7 @@
         <w:rPr>
           <w:rFonts w:asciiTheme="majorHAnsi" w:hAnsiTheme="majorHAnsi" w:cstheme="majorHAnsi"/>
         </w:rPr>
-        <w:t>576</w:t>
+        <w:t>662</w:t>
       </w:r>
     </w:p>
     <w:p>

</xml_diff>